<commit_message>
inserindo os dados de disciplina
</commit_message>
<xml_diff>
--- a/prints_para_o_trabalho.docx
+++ b/prints_para_o_trabalho.docx
@@ -58,6 +58,9 @@
     <w:p/>
     <w:p>
       <w:r>
+        <w:rPr>
+          <w:noProof/>
+        </w:rPr>
         <w:drawing>
           <wp:inline distT="0" distB="0" distL="0" distR="0" wp14:anchorId="63D22907" wp14:editId="548B82F2">
             <wp:extent cx="5400040" cy="165100"/>
@@ -103,6 +106,9 @@
         </w:rPr>
       </w:pPr>
       <w:r>
+        <w:rPr>
+          <w:noProof/>
+        </w:rPr>
         <w:drawing>
           <wp:inline distT="0" distB="0" distL="0" distR="0" wp14:anchorId="147EE26B" wp14:editId="11E28B46">
             <wp:extent cx="5400040" cy="1144905"/>
@@ -142,7 +148,129 @@
     </w:p>
     <w:p/>
     <w:p/>
-    <w:p/>
+    <w:p>
+      <w:r>
+        <w:drawing>
+          <wp:inline distT="0" distB="0" distL="0" distR="0" wp14:anchorId="019DEA53" wp14:editId="7834E274">
+            <wp:extent cx="5400040" cy="670560"/>
+            <wp:effectExtent l="0" t="0" r="0" b="0"/>
+            <wp:docPr id="126790464" name="Picture 1" descr="A black background with white text&#10;&#10;Description automatically generated"/>
+            <wp:cNvGraphicFramePr>
+              <a:graphicFrameLocks xmlns:a="http://schemas.openxmlformats.org/drawingml/2006/main" noChangeAspect="1"/>
+            </wp:cNvGraphicFramePr>
+            <a:graphic xmlns:a="http://schemas.openxmlformats.org/drawingml/2006/main">
+              <a:graphicData uri="http://schemas.openxmlformats.org/drawingml/2006/picture">
+                <pic:pic xmlns:pic="http://schemas.openxmlformats.org/drawingml/2006/picture">
+                  <pic:nvPicPr>
+                    <pic:cNvPr id="126790464" name="Picture 1" descr="A black background with white text&#10;&#10;Description automatically generated"/>
+                    <pic:cNvPicPr/>
+                  </pic:nvPicPr>
+                  <pic:blipFill>
+                    <a:blip r:embed="rId7"/>
+                    <a:stretch>
+                      <a:fillRect/>
+                    </a:stretch>
+                  </pic:blipFill>
+                  <pic:spPr>
+                    <a:xfrm>
+                      <a:off x="0" y="0"/>
+                      <a:ext cx="5400040" cy="670560"/>
+                    </a:xfrm>
+                    <a:prstGeom prst="rect">
+                      <a:avLst/>
+                    </a:prstGeom>
+                  </pic:spPr>
+                </pic:pic>
+              </a:graphicData>
+            </a:graphic>
+          </wp:inline>
+        </w:drawing>
+      </w:r>
+    </w:p>
+    <w:p>
+      <w:r>
+        <w:drawing>
+          <wp:inline distT="0" distB="0" distL="0" distR="0" wp14:anchorId="61B7319B" wp14:editId="41461B2B">
+            <wp:extent cx="5400040" cy="214630"/>
+            <wp:effectExtent l="0" t="0" r="0" b="0"/>
+            <wp:docPr id="175861019" name="Picture 1"/>
+            <wp:cNvGraphicFramePr>
+              <a:graphicFrameLocks xmlns:a="http://schemas.openxmlformats.org/drawingml/2006/main" noChangeAspect="1"/>
+            </wp:cNvGraphicFramePr>
+            <a:graphic xmlns:a="http://schemas.openxmlformats.org/drawingml/2006/main">
+              <a:graphicData uri="http://schemas.openxmlformats.org/drawingml/2006/picture">
+                <pic:pic xmlns:pic="http://schemas.openxmlformats.org/drawingml/2006/picture">
+                  <pic:nvPicPr>
+                    <pic:cNvPr id="175861019" name=""/>
+                    <pic:cNvPicPr/>
+                  </pic:nvPicPr>
+                  <pic:blipFill>
+                    <a:blip r:embed="rId8"/>
+                    <a:stretch>
+                      <a:fillRect/>
+                    </a:stretch>
+                  </pic:blipFill>
+                  <pic:spPr>
+                    <a:xfrm>
+                      <a:off x="0" y="0"/>
+                      <a:ext cx="5400040" cy="214630"/>
+                    </a:xfrm>
+                    <a:prstGeom prst="rect">
+                      <a:avLst/>
+                    </a:prstGeom>
+                  </pic:spPr>
+                </pic:pic>
+              </a:graphicData>
+            </a:graphic>
+          </wp:inline>
+        </w:drawing>
+      </w:r>
+    </w:p>
+    <w:p>
+      <w:pPr>
+        <w:rPr>
+          <w:b/>
+          <w:bCs/>
+        </w:rPr>
+      </w:pPr>
+      <w:r>
+        <w:drawing>
+          <wp:inline distT="0" distB="0" distL="0" distR="0" wp14:anchorId="2CCCCE3C" wp14:editId="05EAC8B1">
+            <wp:extent cx="5400040" cy="1569085"/>
+            <wp:effectExtent l="0" t="0" r="0" b="0"/>
+            <wp:docPr id="1121649824" name="Picture 1" descr="A screenshot of a computer&#10;&#10;Description automatically generated"/>
+            <wp:cNvGraphicFramePr>
+              <a:graphicFrameLocks xmlns:a="http://schemas.openxmlformats.org/drawingml/2006/main" noChangeAspect="1"/>
+            </wp:cNvGraphicFramePr>
+            <a:graphic xmlns:a="http://schemas.openxmlformats.org/drawingml/2006/main">
+              <a:graphicData uri="http://schemas.openxmlformats.org/drawingml/2006/picture">
+                <pic:pic xmlns:pic="http://schemas.openxmlformats.org/drawingml/2006/picture">
+                  <pic:nvPicPr>
+                    <pic:cNvPr id="1121649824" name="Picture 1" descr="A screenshot of a computer&#10;&#10;Description automatically generated"/>
+                    <pic:cNvPicPr/>
+                  </pic:nvPicPr>
+                  <pic:blipFill>
+                    <a:blip r:embed="rId9"/>
+                    <a:stretch>
+                      <a:fillRect/>
+                    </a:stretch>
+                  </pic:blipFill>
+                  <pic:spPr>
+                    <a:xfrm>
+                      <a:off x="0" y="0"/>
+                      <a:ext cx="5400040" cy="1569085"/>
+                    </a:xfrm>
+                    <a:prstGeom prst="rect">
+                      <a:avLst/>
+                    </a:prstGeom>
+                  </pic:spPr>
+                </pic:pic>
+              </a:graphicData>
+            </a:graphic>
+          </wp:inline>
+        </w:drawing>
+      </w:r>
+    </w:p>
     <w:sectPr>
       <w:pgSz w:w="11906" w:h="16838"/>
       <w:pgMar w:top="1417" w:right="1701" w:bottom="1417" w:left="1701" w:header="708" w:footer="708" w:gutter="0"/>

</xml_diff>

<commit_message>
ajuste nos arquivos... produtor estava sem a chamada para produzir os dados.. e foram inseridos alguns prints
</commit_message>
<xml_diff>
--- a/prints_para_o_trabalho.docx
+++ b/prints_para_o_trabalho.docx
@@ -150,6 +150,9 @@
     <w:p/>
     <w:p>
       <w:r>
+        <w:rPr>
+          <w:noProof/>
+        </w:rPr>
         <w:drawing>
           <wp:inline distT="0" distB="0" distL="0" distR="0" wp14:anchorId="019DEA53" wp14:editId="7834E274">
             <wp:extent cx="5400040" cy="670560"/>
@@ -189,6 +192,9 @@
     </w:p>
     <w:p>
       <w:r>
+        <w:rPr>
+          <w:noProof/>
+        </w:rPr>
         <w:drawing>
           <wp:inline distT="0" distB="0" distL="0" distR="0" wp14:anchorId="61B7319B" wp14:editId="41461B2B">
             <wp:extent cx="5400040" cy="214630"/>
@@ -234,6 +240,9 @@
         </w:rPr>
       </w:pPr>
       <w:r>
+        <w:rPr>
+          <w:noProof/>
+        </w:rPr>
         <w:drawing>
           <wp:inline distT="0" distB="0" distL="0" distR="0" wp14:anchorId="2CCCCE3C" wp14:editId="05EAC8B1">
             <wp:extent cx="5400040" cy="1569085"/>
@@ -270,6 +279,380 @@
           </wp:inline>
         </w:drawing>
       </w:r>
+    </w:p>
+    <w:p>
+      <w:pPr>
+        <w:rPr>
+          <w:b/>
+          <w:bCs/>
+        </w:rPr>
+      </w:pPr>
+    </w:p>
+    <w:p>
+      <w:pPr>
+        <w:rPr>
+          <w:b/>
+          <w:bCs/>
+        </w:rPr>
+      </w:pPr>
+      <w:r>
+        <w:rPr>
+          <w:b/>
+          <w:bCs/>
+        </w:rPr>
+        <w:t>Teste – ingestão dados alunos</w:t>
+      </w:r>
+    </w:p>
+    <w:p>
+      <w:pPr>
+        <w:rPr>
+          <w:b/>
+          <w:bCs/>
+        </w:rPr>
+      </w:pPr>
+      <w:r>
+        <w:rPr>
+          <w:b/>
+          <w:bCs/>
+        </w:rPr>
+        <w:t>Criação do tópico</w:t>
+      </w:r>
+    </w:p>
+    <w:p>
+      <w:pPr>
+        <w:rPr>
+          <w:b/>
+          <w:bCs/>
+        </w:rPr>
+      </w:pPr>
+      <w:r>
+        <w:rPr>
+          <w:b/>
+          <w:bCs/>
+        </w:rPr>
+        <w:lastRenderedPageBreak/>
+        <w:drawing>
+          <wp:inline distT="0" distB="0" distL="0" distR="0" wp14:anchorId="14587660" wp14:editId="6F6AFA87">
+            <wp:extent cx="5400040" cy="1193165"/>
+            <wp:effectExtent l="0" t="0" r="0" b="6985"/>
+            <wp:docPr id="525306219" name="Picture 1" descr="A black screen with white text&#10;&#10;Description automatically generated"/>
+            <wp:cNvGraphicFramePr>
+              <a:graphicFrameLocks xmlns:a="http://schemas.openxmlformats.org/drawingml/2006/main" noChangeAspect="1"/>
+            </wp:cNvGraphicFramePr>
+            <a:graphic xmlns:a="http://schemas.openxmlformats.org/drawingml/2006/main">
+              <a:graphicData uri="http://schemas.openxmlformats.org/drawingml/2006/picture">
+                <pic:pic xmlns:pic="http://schemas.openxmlformats.org/drawingml/2006/picture">
+                  <pic:nvPicPr>
+                    <pic:cNvPr id="525306219" name="Picture 1" descr="A black screen with white text&#10;&#10;Description automatically generated"/>
+                    <pic:cNvPicPr/>
+                  </pic:nvPicPr>
+                  <pic:blipFill>
+                    <a:blip r:embed="rId10"/>
+                    <a:stretch>
+                      <a:fillRect/>
+                    </a:stretch>
+                  </pic:blipFill>
+                  <pic:spPr>
+                    <a:xfrm>
+                      <a:off x="0" y="0"/>
+                      <a:ext cx="5400040" cy="1193165"/>
+                    </a:xfrm>
+                    <a:prstGeom prst="rect">
+                      <a:avLst/>
+                    </a:prstGeom>
+                  </pic:spPr>
+                </pic:pic>
+              </a:graphicData>
+            </a:graphic>
+          </wp:inline>
+        </w:drawing>
+      </w:r>
+    </w:p>
+    <w:p>
+      <w:pPr>
+        <w:rPr>
+          <w:b/>
+          <w:bCs/>
+        </w:rPr>
+      </w:pPr>
+    </w:p>
+    <w:p>
+      <w:pPr>
+        <w:rPr>
+          <w:b/>
+          <w:bCs/>
+        </w:rPr>
+      </w:pPr>
+      <w:r>
+        <w:rPr>
+          <w:b/>
+          <w:bCs/>
+        </w:rPr>
+        <w:drawing>
+          <wp:inline distT="0" distB="0" distL="0" distR="0" wp14:anchorId="67DB40EA" wp14:editId="06B33A79">
+            <wp:extent cx="5400040" cy="1271905"/>
+            <wp:effectExtent l="0" t="0" r="0" b="4445"/>
+            <wp:docPr id="1949973612" name="Picture 1" descr="A screenshot of a computer&#10;&#10;Description automatically generated"/>
+            <wp:cNvGraphicFramePr>
+              <a:graphicFrameLocks xmlns:a="http://schemas.openxmlformats.org/drawingml/2006/main" noChangeAspect="1"/>
+            </wp:cNvGraphicFramePr>
+            <a:graphic xmlns:a="http://schemas.openxmlformats.org/drawingml/2006/main">
+              <a:graphicData uri="http://schemas.openxmlformats.org/drawingml/2006/picture">
+                <pic:pic xmlns:pic="http://schemas.openxmlformats.org/drawingml/2006/picture">
+                  <pic:nvPicPr>
+                    <pic:cNvPr id="1949973612" name="Picture 1" descr="A screenshot of a computer&#10;&#10;Description automatically generated"/>
+                    <pic:cNvPicPr/>
+                  </pic:nvPicPr>
+                  <pic:blipFill>
+                    <a:blip r:embed="rId11"/>
+                    <a:stretch>
+                      <a:fillRect/>
+                    </a:stretch>
+                  </pic:blipFill>
+                  <pic:spPr>
+                    <a:xfrm>
+                      <a:off x="0" y="0"/>
+                      <a:ext cx="5400040" cy="1271905"/>
+                    </a:xfrm>
+                    <a:prstGeom prst="rect">
+                      <a:avLst/>
+                    </a:prstGeom>
+                  </pic:spPr>
+                </pic:pic>
+              </a:graphicData>
+            </a:graphic>
+          </wp:inline>
+        </w:drawing>
+      </w:r>
+    </w:p>
+    <w:p>
+      <w:pPr>
+        <w:rPr>
+          <w:b/>
+          <w:bCs/>
+        </w:rPr>
+      </w:pPr>
+    </w:p>
+    <w:p>
+      <w:pPr>
+        <w:rPr>
+          <w:b/>
+          <w:bCs/>
+        </w:rPr>
+      </w:pPr>
+      <w:r>
+        <w:rPr>
+          <w:b/>
+          <w:bCs/>
+        </w:rPr>
+        <w:drawing>
+          <wp:inline distT="0" distB="0" distL="0" distR="0" wp14:anchorId="1469861F" wp14:editId="1825502F">
+            <wp:extent cx="5400040" cy="1166495"/>
+            <wp:effectExtent l="0" t="0" r="0" b="0"/>
+            <wp:docPr id="77241352" name="Picture 1" descr="A screenshot of a computer&#10;&#10;Description automatically generated"/>
+            <wp:cNvGraphicFramePr>
+              <a:graphicFrameLocks xmlns:a="http://schemas.openxmlformats.org/drawingml/2006/main" noChangeAspect="1"/>
+            </wp:cNvGraphicFramePr>
+            <a:graphic xmlns:a="http://schemas.openxmlformats.org/drawingml/2006/main">
+              <a:graphicData uri="http://schemas.openxmlformats.org/drawingml/2006/picture">
+                <pic:pic xmlns:pic="http://schemas.openxmlformats.org/drawingml/2006/picture">
+                  <pic:nvPicPr>
+                    <pic:cNvPr id="77241352" name="Picture 1" descr="A screenshot of a computer&#10;&#10;Description automatically generated"/>
+                    <pic:cNvPicPr/>
+                  </pic:nvPicPr>
+                  <pic:blipFill>
+                    <a:blip r:embed="rId12"/>
+                    <a:stretch>
+                      <a:fillRect/>
+                    </a:stretch>
+                  </pic:blipFill>
+                  <pic:spPr>
+                    <a:xfrm>
+                      <a:off x="0" y="0"/>
+                      <a:ext cx="5400040" cy="1166495"/>
+                    </a:xfrm>
+                    <a:prstGeom prst="rect">
+                      <a:avLst/>
+                    </a:prstGeom>
+                  </pic:spPr>
+                </pic:pic>
+              </a:graphicData>
+            </a:graphic>
+          </wp:inline>
+        </w:drawing>
+      </w:r>
+    </w:p>
+    <w:p>
+      <w:pPr>
+        <w:rPr>
+          <w:b/>
+          <w:bCs/>
+        </w:rPr>
+      </w:pPr>
+      <w:r>
+        <w:rPr>
+          <w:b/>
+          <w:bCs/>
+        </w:rPr>
+        <w:drawing>
+          <wp:inline distT="0" distB="0" distL="0" distR="0" wp14:anchorId="3545D0E0" wp14:editId="58215583">
+            <wp:extent cx="5400040" cy="1377315"/>
+            <wp:effectExtent l="0" t="0" r="0" b="0"/>
+            <wp:docPr id="629758663" name="Picture 1" descr="A screenshot of a computer&#10;&#10;Description automatically generated"/>
+            <wp:cNvGraphicFramePr>
+              <a:graphicFrameLocks xmlns:a="http://schemas.openxmlformats.org/drawingml/2006/main" noChangeAspect="1"/>
+            </wp:cNvGraphicFramePr>
+            <a:graphic xmlns:a="http://schemas.openxmlformats.org/drawingml/2006/main">
+              <a:graphicData uri="http://schemas.openxmlformats.org/drawingml/2006/picture">
+                <pic:pic xmlns:pic="http://schemas.openxmlformats.org/drawingml/2006/picture">
+                  <pic:nvPicPr>
+                    <pic:cNvPr id="629758663" name="Picture 1" descr="A screenshot of a computer&#10;&#10;Description automatically generated"/>
+                    <pic:cNvPicPr/>
+                  </pic:nvPicPr>
+                  <pic:blipFill>
+                    <a:blip r:embed="rId13"/>
+                    <a:stretch>
+                      <a:fillRect/>
+                    </a:stretch>
+                  </pic:blipFill>
+                  <pic:spPr>
+                    <a:xfrm>
+                      <a:off x="0" y="0"/>
+                      <a:ext cx="5400040" cy="1377315"/>
+                    </a:xfrm>
+                    <a:prstGeom prst="rect">
+                      <a:avLst/>
+                    </a:prstGeom>
+                  </pic:spPr>
+                </pic:pic>
+              </a:graphicData>
+            </a:graphic>
+          </wp:inline>
+        </w:drawing>
+      </w:r>
+    </w:p>
+    <w:p>
+      <w:pPr>
+        <w:rPr>
+          <w:b/>
+          <w:bCs/>
+        </w:rPr>
+      </w:pPr>
+      <w:r>
+        <w:rPr>
+          <w:b/>
+          <w:bCs/>
+        </w:rPr>
+        <w:drawing>
+          <wp:inline distT="0" distB="0" distL="0" distR="0" wp14:anchorId="237162F3" wp14:editId="6F075652">
+            <wp:extent cx="5400040" cy="2246630"/>
+            <wp:effectExtent l="0" t="0" r="0" b="1270"/>
+            <wp:docPr id="1181238131" name="Picture 1" descr="A screenshot of a computer&#10;&#10;Description automatically generated"/>
+            <wp:cNvGraphicFramePr>
+              <a:graphicFrameLocks xmlns:a="http://schemas.openxmlformats.org/drawingml/2006/main" noChangeAspect="1"/>
+            </wp:cNvGraphicFramePr>
+            <a:graphic xmlns:a="http://schemas.openxmlformats.org/drawingml/2006/main">
+              <a:graphicData uri="http://schemas.openxmlformats.org/drawingml/2006/picture">
+                <pic:pic xmlns:pic="http://schemas.openxmlformats.org/drawingml/2006/picture">
+                  <pic:nvPicPr>
+                    <pic:cNvPr id="1181238131" name="Picture 1" descr="A screenshot of a computer&#10;&#10;Description automatically generated"/>
+                    <pic:cNvPicPr/>
+                  </pic:nvPicPr>
+                  <pic:blipFill>
+                    <a:blip r:embed="rId14"/>
+                    <a:stretch>
+                      <a:fillRect/>
+                    </a:stretch>
+                  </pic:blipFill>
+                  <pic:spPr>
+                    <a:xfrm>
+                      <a:off x="0" y="0"/>
+                      <a:ext cx="5400040" cy="2246630"/>
+                    </a:xfrm>
+                    <a:prstGeom prst="rect">
+                      <a:avLst/>
+                    </a:prstGeom>
+                  </pic:spPr>
+                </pic:pic>
+              </a:graphicData>
+            </a:graphic>
+          </wp:inline>
+        </w:drawing>
+      </w:r>
+    </w:p>
+    <w:p>
+      <w:pPr>
+        <w:rPr>
+          <w:b/>
+          <w:bCs/>
+        </w:rPr>
+      </w:pPr>
+    </w:p>
+    <w:p>
+      <w:pPr>
+        <w:rPr>
+          <w:b/>
+          <w:bCs/>
+        </w:rPr>
+      </w:pPr>
+      <w:r>
+        <w:rPr>
+          <w:b/>
+          <w:bCs/>
+        </w:rPr>
+        <w:lastRenderedPageBreak/>
+        <w:drawing>
+          <wp:inline distT="0" distB="0" distL="0" distR="0" wp14:anchorId="1C49DCA6" wp14:editId="4D98351B">
+            <wp:extent cx="5400040" cy="1403985"/>
+            <wp:effectExtent l="0" t="0" r="0" b="5715"/>
+            <wp:docPr id="292214598" name="Picture 1" descr="A black and white screen&#10;&#10;Description automatically generated"/>
+            <wp:cNvGraphicFramePr>
+              <a:graphicFrameLocks xmlns:a="http://schemas.openxmlformats.org/drawingml/2006/main" noChangeAspect="1"/>
+            </wp:cNvGraphicFramePr>
+            <a:graphic xmlns:a="http://schemas.openxmlformats.org/drawingml/2006/main">
+              <a:graphicData uri="http://schemas.openxmlformats.org/drawingml/2006/picture">
+                <pic:pic xmlns:pic="http://schemas.openxmlformats.org/drawingml/2006/picture">
+                  <pic:nvPicPr>
+                    <pic:cNvPr id="292214598" name="Picture 1" descr="A black and white screen&#10;&#10;Description automatically generated"/>
+                    <pic:cNvPicPr/>
+                  </pic:nvPicPr>
+                  <pic:blipFill>
+                    <a:blip r:embed="rId15"/>
+                    <a:stretch>
+                      <a:fillRect/>
+                    </a:stretch>
+                  </pic:blipFill>
+                  <pic:spPr>
+                    <a:xfrm>
+                      <a:off x="0" y="0"/>
+                      <a:ext cx="5400040" cy="1403985"/>
+                    </a:xfrm>
+                    <a:prstGeom prst="rect">
+                      <a:avLst/>
+                    </a:prstGeom>
+                  </pic:spPr>
+                </pic:pic>
+              </a:graphicData>
+            </a:graphic>
+          </wp:inline>
+        </w:drawing>
+      </w:r>
+    </w:p>
+    <w:p>
+      <w:pPr>
+        <w:rPr>
+          <w:b/>
+          <w:bCs/>
+        </w:rPr>
+      </w:pPr>
+    </w:p>
+    <w:p>
+      <w:pPr>
+        <w:rPr>
+          <w:b/>
+          <w:bCs/>
+        </w:rPr>
+      </w:pPr>
     </w:p>
     <w:sectPr>
       <w:pgSz w:w="11906" w:h="16838"/>

</xml_diff>

<commit_message>
ajustes nos codigos para atender alguns requisitos do trabalho, ajuste no desenho da arquitetura também
</commit_message>
<xml_diff>
--- a/prints_para_o_trabalho.docx
+++ b/prints_para_o_trabalho.docx
@@ -329,6 +329,7 @@
         <w:rPr>
           <w:b/>
           <w:bCs/>
+          <w:noProof/>
         </w:rPr>
         <w:lastRenderedPageBreak/>
         <w:drawing>
@@ -387,6 +388,7 @@
         <w:rPr>
           <w:b/>
           <w:bCs/>
+          <w:noProof/>
         </w:rPr>
         <w:drawing>
           <wp:inline distT="0" distB="0" distL="0" distR="0" wp14:anchorId="67DB40EA" wp14:editId="06B33A79">
@@ -444,6 +446,7 @@
         <w:rPr>
           <w:b/>
           <w:bCs/>
+          <w:noProof/>
         </w:rPr>
         <w:drawing>
           <wp:inline distT="0" distB="0" distL="0" distR="0" wp14:anchorId="1469861F" wp14:editId="1825502F">
@@ -493,6 +496,7 @@
         <w:rPr>
           <w:b/>
           <w:bCs/>
+          <w:noProof/>
         </w:rPr>
         <w:drawing>
           <wp:inline distT="0" distB="0" distL="0" distR="0" wp14:anchorId="3545D0E0" wp14:editId="58215583">
@@ -542,6 +546,7 @@
         <w:rPr>
           <w:b/>
           <w:bCs/>
+          <w:noProof/>
         </w:rPr>
         <w:drawing>
           <wp:inline distT="0" distB="0" distL="0" distR="0" wp14:anchorId="237162F3" wp14:editId="6F075652">
@@ -599,6 +604,7 @@
         <w:rPr>
           <w:b/>
           <w:bCs/>
+          <w:noProof/>
         </w:rPr>
         <w:lastRenderedPageBreak/>
         <w:drawing>
@@ -626,6 +632,63 @@
                     <a:xfrm>
                       <a:off x="0" y="0"/>
                       <a:ext cx="5400040" cy="1403985"/>
+                    </a:xfrm>
+                    <a:prstGeom prst="rect">
+                      <a:avLst/>
+                    </a:prstGeom>
+                  </pic:spPr>
+                </pic:pic>
+              </a:graphicData>
+            </a:graphic>
+          </wp:inline>
+        </w:drawing>
+      </w:r>
+    </w:p>
+    <w:p>
+      <w:pPr>
+        <w:rPr>
+          <w:b/>
+          <w:bCs/>
+        </w:rPr>
+      </w:pPr>
+    </w:p>
+    <w:p>
+      <w:pPr>
+        <w:rPr>
+          <w:b/>
+          <w:bCs/>
+        </w:rPr>
+      </w:pPr>
+      <w:r>
+        <w:rPr>
+          <w:b/>
+          <w:bCs/>
+        </w:rPr>
+        <w:drawing>
+          <wp:inline distT="0" distB="0" distL="0" distR="0" wp14:anchorId="5DBD8E42" wp14:editId="53039F6F">
+            <wp:extent cx="5400040" cy="1014730"/>
+            <wp:effectExtent l="0" t="0" r="0" b="0"/>
+            <wp:docPr id="1551941532" name="Picture 1" descr="A black background with blue lines&#10;&#10;Description automatically generated"/>
+            <wp:cNvGraphicFramePr>
+              <a:graphicFrameLocks xmlns:a="http://schemas.openxmlformats.org/drawingml/2006/main" noChangeAspect="1"/>
+            </wp:cNvGraphicFramePr>
+            <a:graphic xmlns:a="http://schemas.openxmlformats.org/drawingml/2006/main">
+              <a:graphicData uri="http://schemas.openxmlformats.org/drawingml/2006/picture">
+                <pic:pic xmlns:pic="http://schemas.openxmlformats.org/drawingml/2006/picture">
+                  <pic:nvPicPr>
+                    <pic:cNvPr id="1551941532" name="Picture 1" descr="A black background with blue lines&#10;&#10;Description automatically generated"/>
+                    <pic:cNvPicPr/>
+                  </pic:nvPicPr>
+                  <pic:blipFill>
+                    <a:blip r:embed="rId16"/>
+                    <a:stretch>
+                      <a:fillRect/>
+                    </a:stretch>
+                  </pic:blipFill>
+                  <pic:spPr>
+                    <a:xfrm>
+                      <a:off x="0" y="0"/>
+                      <a:ext cx="5400040" cy="1014730"/>
                     </a:xfrm>
                     <a:prstGeom prst="rect">
                       <a:avLst/>

</xml_diff>